<commit_message>
Nouvelle version de la BD avec lancement des process ==> SHELL INIT
Plusieurs nouveautés :
1 – quelques modifications de détails sur la BD
-	Suppression des BD temporaires et complétées à la fin de
l’initialisation
-	Création d’une BD de lancement (voir ci-dessous)
2 – Nouveau Package Lancement qui
-	Lit la BD de lancement
-	Cree un shell qui lance tous les processus
-	Déclenche ce shell
--> des fenêtres Xterm s’ouvrent (sur debian) et les .jar (user.jar,
server.jar, frontale.jar et noeud.jar) sont exécutés
--> certaines fenêtres sont iconifiées (dépends du paramètre Icone dans
la BD INIT)
3 – Nouveau Package Process_To_Complete qui contient le squelette des
.jar.
-	chaque process vérifie au début si la BD correspondante est
existante, sinon, il termine.
-	L’intérêt est de pouvoir répartir l’exécution sur plusieurs machines
ou de tout faire sur la même en fonction du placement des BDs.
-	J’essaierais d’inclure ces explications dans le rapport aujourd’hui.
</commit_message>
<xml_diff>
--- a/rapport/CRprojetSécu.docx
+++ b/rapport/CRprojetSécu.docx
@@ -1,6 +1,6 @@
 
 <file path=word/document.xml><?xml version="1.0" encoding="utf-8"?>
-<w:document xmlns:wpc="http://schemas.microsoft.com/office/word/2010/wordprocessingCanvas" xmlns:mc="http://schemas.openxmlformats.org/markup-compatibility/2006" xmlns:o="urn:schemas-microsoft-com:office:office" xmlns:r="http://schemas.openxmlformats.org/officeDocument/2006/relationships" xmlns:m="http://schemas.openxmlformats.org/officeDocument/2006/math" xmlns:v="urn:schemas-microsoft-com:vml" xmlns:wp14="http://schemas.microsoft.com/office/word/2010/wordprocessingDrawing" xmlns:wp="http://schemas.openxmlformats.org/drawingml/2006/wordprocessingDrawing" xmlns:w10="urn:schemas-microsoft-com:office:word" xmlns:w="http://schemas.openxmlformats.org/wordprocessingml/2006/main" xmlns:w14="http://schemas.microsoft.com/office/word/2010/wordml" xmlns:wpg="http://schemas.microsoft.com/office/word/2010/wordprocessingGroup" xmlns:wpi="http://schemas.microsoft.com/office/word/2010/wordprocessingInk" xmlns:wne="http://schemas.microsoft.com/office/word/2006/wordml" xmlns:wps="http://schemas.microsoft.com/office/word/2010/wordprocessingShape" mc:Ignorable="w14 wp14">
+<w:document xmlns:wpc="http://schemas.microsoft.com/office/word/2010/wordprocessingCanvas" xmlns:mo="http://schemas.microsoft.com/office/mac/office/2008/main" xmlns:mc="http://schemas.openxmlformats.org/markup-compatibility/2006" xmlns:mv="urn:schemas-microsoft-com:mac:vml" xmlns:o="urn:schemas-microsoft-com:office:office" xmlns:r="http://schemas.openxmlformats.org/officeDocument/2006/relationships" xmlns:m="http://schemas.openxmlformats.org/officeDocument/2006/math" xmlns:v="urn:schemas-microsoft-com:vml" xmlns:wp14="http://schemas.microsoft.com/office/word/2010/wordprocessingDrawing" xmlns:wp="http://schemas.openxmlformats.org/drawingml/2006/wordprocessingDrawing" xmlns:w10="urn:schemas-microsoft-com:office:word" xmlns:w="http://schemas.openxmlformats.org/wordprocessingml/2006/main" xmlns:w14="http://schemas.microsoft.com/office/word/2010/wordml" xmlns:wpg="http://schemas.microsoft.com/office/word/2010/wordprocessingGroup" xmlns:wpi="http://schemas.microsoft.com/office/word/2010/wordprocessingInk" xmlns:wne="http://schemas.microsoft.com/office/word/2006/wordml" xmlns:wps="http://schemas.microsoft.com/office/word/2010/wordprocessingShape" mc:Ignorable="w14 wp14">
   <w:body>
     <w:p>
       <w:pPr>
@@ -149,8 +149,6 @@
         </w:rPr>
         <w:t xml:space="preserve">Projet sécurité </w:t>
       </w:r>
-      <w:bookmarkStart w:id="0" w:name="_GoBack"/>
-      <w:bookmarkEnd w:id="0"/>
     </w:p>
     <w:p>
       <w:pPr>
@@ -3877,22 +3875,22 @@
         <w:pStyle w:val="Titre1"/>
         <w:jc w:val="both"/>
       </w:pPr>
-      <w:bookmarkStart w:id="1" w:name="_Toc312883201"/>
+      <w:bookmarkStart w:id="0" w:name="_Toc312883201"/>
       <w:r>
         <w:lastRenderedPageBreak/>
         <w:t>Présentation haut niveau</w:t>
       </w:r>
+      <w:bookmarkEnd w:id="0"/>
+    </w:p>
+    <w:p>
+      <w:pPr>
+        <w:pStyle w:val="Titre2"/>
+      </w:pPr>
+      <w:bookmarkStart w:id="1" w:name="_Toc312883202"/>
+      <w:r>
+        <w:t>Vue d’ensemble du réseau social sécurisé</w:t>
+      </w:r>
       <w:bookmarkEnd w:id="1"/>
-    </w:p>
-    <w:p>
-      <w:pPr>
-        <w:pStyle w:val="Titre2"/>
-      </w:pPr>
-      <w:bookmarkStart w:id="2" w:name="_Toc312883202"/>
-      <w:r>
-        <w:t>Vue d’ensemble du réseau social sécurisé</w:t>
-      </w:r>
-      <w:bookmarkEnd w:id="2"/>
     </w:p>
     <w:p>
       <w:pPr>
@@ -4044,11 +4042,11 @@
       <w:pPr>
         <w:pStyle w:val="Titre3"/>
       </w:pPr>
-      <w:bookmarkStart w:id="3" w:name="_Toc312883203"/>
+      <w:bookmarkStart w:id="2" w:name="_Toc312883203"/>
       <w:r>
         <w:t>Les acteurs</w:t>
       </w:r>
-      <w:bookmarkEnd w:id="3"/>
+      <w:bookmarkEnd w:id="2"/>
     </w:p>
     <w:p>
       <w:pPr>
@@ -4231,11 +4229,11 @@
       <w:pPr>
         <w:pStyle w:val="Titre3"/>
       </w:pPr>
-      <w:bookmarkStart w:id="4" w:name="_Toc312883204"/>
+      <w:bookmarkStart w:id="3" w:name="_Toc312883204"/>
       <w:r>
         <w:t>Les données</w:t>
       </w:r>
-      <w:bookmarkEnd w:id="4"/>
+      <w:bookmarkEnd w:id="3"/>
     </w:p>
     <w:p>
       <w:pPr>
@@ -4388,11 +4386,11 @@
       <w:pPr>
         <w:pStyle w:val="Titre3"/>
       </w:pPr>
-      <w:bookmarkStart w:id="5" w:name="_Toc312883205"/>
+      <w:bookmarkStart w:id="4" w:name="_Toc312883205"/>
       <w:r>
         <w:t>Les requêtes</w:t>
       </w:r>
-      <w:bookmarkEnd w:id="5"/>
+      <w:bookmarkEnd w:id="4"/>
     </w:p>
     <w:p>
       <w:pPr>
@@ -4812,11 +4810,11 @@
       <w:pPr>
         <w:pStyle w:val="Titre3"/>
       </w:pPr>
-      <w:bookmarkStart w:id="6" w:name="_Toc312883206"/>
+      <w:bookmarkStart w:id="5" w:name="_Toc312883206"/>
       <w:r>
         <w:t>Les hypothèses de sécurité</w:t>
       </w:r>
-      <w:bookmarkEnd w:id="6"/>
+      <w:bookmarkEnd w:id="5"/>
     </w:p>
     <w:p>
       <w:pPr>
@@ -5083,14 +5081,12 @@
         </w:rPr>
         <w:t xml:space="preserve"> Frontales </w:t>
       </w:r>
-      <w:proofErr w:type="spellStart"/>
       <w:r>
         <w:rPr>
           <w:lang w:eastAsia="fr-FR"/>
         </w:rPr>
         <w:t>sont</w:t>
       </w:r>
-      <w:proofErr w:type="spellEnd"/>
       <w:r>
         <w:rPr>
           <w:b/>
@@ -5211,11 +5207,11 @@
       <w:pPr>
         <w:pStyle w:val="Titre3"/>
       </w:pPr>
-      <w:bookmarkStart w:id="7" w:name="_Toc312883207"/>
+      <w:bookmarkStart w:id="6" w:name="_Toc312883207"/>
       <w:r>
         <w:t>Les 5 exigences de sécurité imposées par le sujet</w:t>
       </w:r>
-      <w:bookmarkEnd w:id="7"/>
+      <w:bookmarkEnd w:id="6"/>
     </w:p>
     <w:p>
       <w:pPr>
@@ -5471,34 +5467,25 @@
           <w:highlight w:val="red"/>
         </w:rPr>
       </w:pPr>
-      <w:proofErr w:type="spellStart"/>
       <w:r>
         <w:rPr>
           <w:b/>
           <w:highlight w:val="red"/>
         </w:rPr>
-        <w:t>A</w:t>
-      </w:r>
-      <w:proofErr w:type="spellEnd"/>
+        <w:t xml:space="preserve">A remplir par Korlan et </w:t>
+      </w:r>
       <w:r>
         <w:rPr>
           <w:b/>
           <w:highlight w:val="red"/>
         </w:rPr>
-        <w:t xml:space="preserve"> remplir par Korlan et </w:t>
+        <w:t>Yahya</w:t>
       </w:r>
       <w:r>
         <w:rPr>
           <w:b/>
           <w:highlight w:val="red"/>
         </w:rPr>
-        <w:t>Yahya</w:t>
-      </w:r>
-      <w:r>
-        <w:rPr>
-          <w:b/>
-          <w:highlight w:val="red"/>
-        </w:rPr>
         <w:t>.</w:t>
       </w:r>
     </w:p>
@@ -5506,11 +5493,11 @@
       <w:pPr>
         <w:pStyle w:val="Titre2"/>
       </w:pPr>
-      <w:bookmarkStart w:id="8" w:name="_Toc312883208"/>
+      <w:bookmarkStart w:id="7" w:name="_Toc312883208"/>
       <w:r>
         <w:t>Structures de données</w:t>
       </w:r>
-      <w:bookmarkEnd w:id="8"/>
+      <w:bookmarkEnd w:id="7"/>
     </w:p>
     <w:p>
       <w:pPr>
@@ -5597,7 +5584,7 @@
       <w:pPr>
         <w:pStyle w:val="Titre3"/>
       </w:pPr>
-      <w:bookmarkStart w:id="9" w:name="_Toc312883209"/>
+      <w:bookmarkStart w:id="8" w:name="_Toc312883209"/>
       <w:proofErr w:type="spellStart"/>
       <w:r>
         <w:t>BDs</w:t>
@@ -5606,7 +5593,7 @@
       <w:r>
         <w:t xml:space="preserve"> Utilisateur</w:t>
       </w:r>
-      <w:bookmarkEnd w:id="9"/>
+      <w:bookmarkEnd w:id="8"/>
     </w:p>
     <w:p>
       <w:pPr>
@@ -5627,79 +5614,20 @@
       <w:r>
         <w:rPr>
           <w:rFonts w:ascii="Times New Roman" w:hAnsi="Times New Roman"/>
-          <w:strike/>
-        </w:rPr>
-        <w:t xml:space="preserve">Chiffrée avec le </w:t>
-      </w:r>
-      <w:proofErr w:type="spellStart"/>
-      <w:r>
-        <w:rPr>
-          <w:rFonts w:ascii="Times New Roman" w:hAnsi="Times New Roman"/>
-          <w:strike/>
-        </w:rPr>
-        <w:t>password</w:t>
-      </w:r>
-      <w:proofErr w:type="spellEnd"/>
-      <w:r>
-        <w:rPr>
-          <w:rFonts w:ascii="Times New Roman" w:hAnsi="Times New Roman"/>
-          <w:strike/>
-        </w:rPr>
-        <w:t xml:space="preserve"> utilisateur</w:t>
-      </w:r>
-      <w:r>
-        <w:rPr>
-          <w:rFonts w:ascii="Times New Roman" w:hAnsi="Times New Roman"/>
-          <w:i/>
-        </w:rPr>
-        <w:t xml:space="preserve">, </w:t>
-      </w:r>
-      <w:r>
-        <w:rPr>
-          <w:rFonts w:ascii="Times New Roman" w:hAnsi="Times New Roman"/>
-        </w:rPr>
-        <w:t>elle contient toutes les données sensibles de l’utilisateur.</w:t>
-      </w:r>
-      <w:r>
-        <w:rPr>
-          <w:rFonts w:ascii="Times New Roman" w:hAnsi="Times New Roman"/>
-        </w:rPr>
-        <w:t xml:space="preserve"> Elle ne devrait être accessible qu’en lecture, et seulement à l’application utilisateur.</w:t>
-      </w:r>
-      <w:r>
-        <w:rPr>
-          <w:rFonts w:ascii="Times New Roman" w:hAnsi="Times New Roman"/>
-        </w:rPr>
-        <w:t xml:space="preserve"> </w:t>
-      </w:r>
-    </w:p>
-    <w:p>
-      <w:pPr>
-        <w:spacing w:after="120"/>
-        <w:jc w:val="both"/>
-        <w:rPr>
-          <w:rFonts w:ascii="Times New Roman" w:hAnsi="Times New Roman"/>
-        </w:rPr>
-      </w:pPr>
-      <w:r>
-        <w:rPr>
-          <w:rFonts w:ascii="Times New Roman" w:hAnsi="Times New Roman"/>
-          <w:noProof/>
-          <w:lang w:eastAsia="fr-FR"/>
         </w:rPr>
         <w:drawing>
-          <wp:anchor distT="0" distB="0" distL="114300" distR="114300" simplePos="0" relativeHeight="251658240" behindDoc="0" locked="0" layoutInCell="1" allowOverlap="1" wp14:anchorId="0473771E" wp14:editId="03A4C61A">
+          <wp:anchor distT="0" distB="0" distL="114300" distR="114300" simplePos="0" relativeHeight="251661312" behindDoc="0" locked="0" layoutInCell="1" allowOverlap="1" wp14:anchorId="75C443E2" wp14:editId="7EB954E3">
             <wp:simplePos x="0" y="0"/>
-            <wp:positionH relativeFrom="margin">
-              <wp:align>left</wp:align>
+            <wp:positionH relativeFrom="column">
+              <wp:posOffset>0</wp:posOffset>
             </wp:positionH>
-            <wp:positionV relativeFrom="margin">
-              <wp:align>center</wp:align>
+            <wp:positionV relativeFrom="paragraph">
+              <wp:posOffset>570230</wp:posOffset>
             </wp:positionV>
-            <wp:extent cx="1572260" cy="803910"/>
-            <wp:effectExtent l="0" t="0" r="2540" b="8890"/>
+            <wp:extent cx="1635760" cy="1210310"/>
+            <wp:effectExtent l="0" t="0" r="0" b="0"/>
             <wp:wrapSquare wrapText="bothSides"/>
-            <wp:docPr id="3" name="Image 3"/>
+            <wp:docPr id="1" name="Image 1"/>
             <wp:cNvGraphicFramePr>
               <a:graphicFrameLocks xmlns:a="http://schemas.openxmlformats.org/drawingml/2006/main" noChangeAspect="1"/>
             </wp:cNvGraphicFramePr>
@@ -5707,12 +5635,12 @@
               <a:graphicData uri="http://schemas.openxmlformats.org/drawingml/2006/picture">
                 <pic:pic xmlns:pic="http://schemas.openxmlformats.org/drawingml/2006/picture">
                   <pic:nvPicPr>
-                    <pic:cNvPr id="0" name="Picture 3"/>
+                    <pic:cNvPr id="0" name="Picture 1"/>
                     <pic:cNvPicPr>
                       <a:picLocks noChangeAspect="1" noChangeArrowheads="1"/>
                     </pic:cNvPicPr>
                   </pic:nvPicPr>
-                  <pic:blipFill rotWithShape="1">
+                  <pic:blipFill>
                     <a:blip r:embed="rId11">
                       <a:extLst>
                         <a:ext uri="{28A0092B-C50C-407E-A947-70E740481C1C}">
@@ -5720,13 +5648,15 @@
                         </a:ext>
                       </a:extLst>
                     </a:blip>
-                    <a:srcRect b="13086"/>
-                    <a:stretch/>
+                    <a:srcRect/>
+                    <a:stretch>
+                      <a:fillRect/>
+                    </a:stretch>
                   </pic:blipFill>
                   <pic:spPr bwMode="auto">
                     <a:xfrm>
                       <a:off x="0" y="0"/>
-                      <a:ext cx="1573530" cy="804685"/>
+                      <a:ext cx="1635760" cy="1210310"/>
                     </a:xfrm>
                     <a:prstGeom prst="rect">
                       <a:avLst/>
@@ -5735,16 +5665,14 @@
                     <a:ln>
                       <a:noFill/>
                     </a:ln>
-                    <a:extLst>
-                      <a:ext uri="{53640926-AAD7-44D8-BBD7-CCE9431645EC}">
-                        <a14:shadowObscured xmlns:a14="http://schemas.microsoft.com/office/drawing/2010/main"/>
-                      </a:ext>
-                    </a:extLst>
                   </pic:spPr>
                 </pic:pic>
               </a:graphicData>
             </a:graphic>
-            <wp14:sizeRelV relativeFrom="margin">
+            <wp14:sizeRelH relativeFrom="page">
+              <wp14:pctWidth>0</wp14:pctWidth>
+            </wp14:sizeRelH>
+            <wp14:sizeRelV relativeFrom="page">
               <wp14:pctHeight>0</wp14:pctHeight>
             </wp14:sizeRelV>
           </wp:anchor>
@@ -5753,6 +5681,63 @@
       <w:r>
         <w:rPr>
           <w:rFonts w:ascii="Times New Roman" w:hAnsi="Times New Roman"/>
+          <w:strike/>
+        </w:rPr>
+        <w:t xml:space="preserve">Chiffrée avec le </w:t>
+      </w:r>
+      <w:proofErr w:type="spellStart"/>
+      <w:r>
+        <w:rPr>
+          <w:rFonts w:ascii="Times New Roman" w:hAnsi="Times New Roman"/>
+          <w:strike/>
+        </w:rPr>
+        <w:t>password</w:t>
+      </w:r>
+      <w:proofErr w:type="spellEnd"/>
+      <w:r>
+        <w:rPr>
+          <w:rFonts w:ascii="Times New Roman" w:hAnsi="Times New Roman"/>
+          <w:strike/>
+        </w:rPr>
+        <w:t xml:space="preserve"> utilisateur</w:t>
+      </w:r>
+      <w:r>
+        <w:rPr>
+          <w:rFonts w:ascii="Times New Roman" w:hAnsi="Times New Roman"/>
+          <w:i/>
+        </w:rPr>
+        <w:t xml:space="preserve">, </w:t>
+      </w:r>
+      <w:r>
+        <w:rPr>
+          <w:rFonts w:ascii="Times New Roman" w:hAnsi="Times New Roman"/>
+        </w:rPr>
+        <w:t>elle contient toutes les données sensibles de l’utilisateur.</w:t>
+      </w:r>
+      <w:r>
+        <w:rPr>
+          <w:rFonts w:ascii="Times New Roman" w:hAnsi="Times New Roman"/>
+        </w:rPr>
+        <w:t xml:space="preserve"> Elle ne devrait être accessible qu’en lecture, et seulement à l’application utilisateur.</w:t>
+      </w:r>
+      <w:r>
+        <w:rPr>
+          <w:rFonts w:ascii="Times New Roman" w:hAnsi="Times New Roman"/>
+        </w:rPr>
+        <w:t xml:space="preserve"> </w:t>
+      </w:r>
+    </w:p>
+    <w:p>
+      <w:pPr>
+        <w:spacing w:after="120"/>
+        <w:jc w:val="both"/>
+        <w:rPr>
+          <w:rFonts w:ascii="Times New Roman" w:hAnsi="Times New Roman"/>
+        </w:rPr>
+      </w:pPr>
+      <w:r>
+        <w:rPr>
+          <w:rFonts w:ascii="Times New Roman" w:hAnsi="Times New Roman"/>
         </w:rPr>
         <w:t>Le</w:t>
       </w:r>
@@ -5864,14 +5849,68 @@
         <w:rPr>
           <w:rFonts w:ascii="Times New Roman" w:hAnsi="Times New Roman"/>
         </w:rPr>
-        <w:t>, ainsi que l’intitulé du statut et de l’affectation de l’utilisateur (</w:t>
-      </w:r>
+        <w:t xml:space="preserve">, ainsi que </w:t>
+      </w:r>
+      <w:r>
+        <w:rPr>
+          <w:rFonts w:ascii="Times New Roman" w:hAnsi="Times New Roman"/>
+        </w:rPr>
+        <w:t xml:space="preserve">l’IP et le Port </w:t>
+      </w:r>
+      <w:r>
+        <w:rPr>
+          <w:rFonts w:ascii="Times New Roman" w:hAnsi="Times New Roman"/>
+        </w:rPr>
+        <w:t>(</w:t>
+      </w:r>
+      <w:proofErr w:type="spellStart"/>
       <w:r>
         <w:rPr>
           <w:rFonts w:ascii="Times New Roman" w:hAnsi="Times New Roman"/>
           <w:b/>
           <w:u w:val="single"/>
         </w:rPr>
+        <w:t>cf</w:t>
+      </w:r>
+      <w:proofErr w:type="spellEnd"/>
+      <w:r>
+        <w:rPr>
+          <w:rFonts w:ascii="Times New Roman" w:hAnsi="Times New Roman"/>
+          <w:b/>
+          <w:u w:val="single"/>
+        </w:rPr>
+        <w:t xml:space="preserve"> communication/routage</w:t>
+      </w:r>
+      <w:r>
+        <w:rPr>
+          <w:rFonts w:ascii="Times New Roman" w:hAnsi="Times New Roman"/>
+        </w:rPr>
+        <w:t>)</w:t>
+      </w:r>
+      <w:r>
+        <w:rPr>
+          <w:rFonts w:ascii="Times New Roman" w:hAnsi="Times New Roman"/>
+        </w:rPr>
+        <w:t xml:space="preserve">, </w:t>
+      </w:r>
+      <w:r>
+        <w:rPr>
+          <w:rFonts w:ascii="Times New Roman" w:hAnsi="Times New Roman"/>
+        </w:rPr>
+        <w:t>l’ID</w:t>
+      </w:r>
+      <w:r>
+        <w:rPr>
+          <w:rFonts w:ascii="Times New Roman" w:hAnsi="Times New Roman"/>
+        </w:rPr>
+        <w:t xml:space="preserve"> du statut et de l’affectation de l’utilisateur (</w:t>
+      </w:r>
+      <w:r>
+        <w:rPr>
+          <w:rFonts w:ascii="Times New Roman" w:hAnsi="Times New Roman"/>
+          <w:b/>
+          <w:u w:val="single"/>
+        </w:rPr>
         <w:t>cf. traitement d’une requête</w:t>
       </w:r>
       <w:r>
@@ -5934,7 +5973,10 @@
         <w:rPr>
           <w:rFonts w:ascii="Times New Roman" w:hAnsi="Times New Roman"/>
         </w:rPr>
-        <w:t xml:space="preserve">. </w:t>
+        <w:t>.</w:t>
+      </w:r>
+      <w:r>
+        <w:t xml:space="preserve"> </w:t>
       </w:r>
     </w:p>
     <w:p>
@@ -5947,22 +5989,20 @@
       <w:r>
         <w:rPr>
           <w:rFonts w:ascii="Times New Roman" w:hAnsi="Times New Roman"/>
-          <w:noProof/>
-          <w:lang w:eastAsia="fr-FR"/>
         </w:rPr>
         <w:drawing>
-          <wp:anchor distT="0" distB="0" distL="114300" distR="114300" simplePos="0" relativeHeight="251659264" behindDoc="0" locked="0" layoutInCell="1" allowOverlap="1" wp14:anchorId="7237F5F9" wp14:editId="3CB25759">
+          <wp:anchor distT="0" distB="0" distL="114300" distR="114300" simplePos="0" relativeHeight="251662336" behindDoc="0" locked="0" layoutInCell="1" allowOverlap="1" wp14:anchorId="20361C3C" wp14:editId="02495B2C">
             <wp:simplePos x="0" y="0"/>
-            <wp:positionH relativeFrom="margin">
-              <wp:align>left</wp:align>
+            <wp:positionH relativeFrom="column">
+              <wp:posOffset>0</wp:posOffset>
             </wp:positionH>
-            <wp:positionV relativeFrom="margin">
-              <wp:posOffset>5700395</wp:posOffset>
+            <wp:positionV relativeFrom="paragraph">
+              <wp:posOffset>386080</wp:posOffset>
             </wp:positionV>
-            <wp:extent cx="1902460" cy="1805305"/>
-            <wp:effectExtent l="0" t="0" r="2540" b="0"/>
+            <wp:extent cx="1906270" cy="1841500"/>
+            <wp:effectExtent l="0" t="0" r="0" b="12700"/>
             <wp:wrapSquare wrapText="bothSides"/>
-            <wp:docPr id="4" name="Image 4"/>
+            <wp:docPr id="7" name="Image 2"/>
             <wp:cNvGraphicFramePr>
               <a:graphicFrameLocks xmlns:a="http://schemas.openxmlformats.org/drawingml/2006/main" noChangeAspect="1"/>
             </wp:cNvGraphicFramePr>
@@ -5970,7 +6010,7 @@
               <a:graphicData uri="http://schemas.openxmlformats.org/drawingml/2006/picture">
                 <pic:pic xmlns:pic="http://schemas.openxmlformats.org/drawingml/2006/picture">
                   <pic:nvPicPr>
-                    <pic:cNvPr id="0" name="Picture 4"/>
+                    <pic:cNvPr id="0" name="Picture 2"/>
                     <pic:cNvPicPr>
                       <a:picLocks noChangeAspect="1" noChangeArrowheads="1"/>
                     </pic:cNvPicPr>
@@ -5983,13 +6023,13 @@
                         </a:ext>
                       </a:extLst>
                     </a:blip>
-                    <a:srcRect b="14770"/>
+                    <a:srcRect b="13321"/>
                     <a:stretch/>
                   </pic:blipFill>
                   <pic:spPr bwMode="auto">
                     <a:xfrm>
                       <a:off x="0" y="0"/>
-                      <a:ext cx="1902460" cy="1805475"/>
+                      <a:ext cx="1906270" cy="1841500"/>
                     </a:xfrm>
                     <a:prstGeom prst="rect">
                       <a:avLst/>
@@ -5999,7 +6039,7 @@
                       <a:noFill/>
                     </a:ln>
                     <a:extLst>
-                      <a:ext uri="{53640926-AAD7-44D8-BBD7-CCE9431645EC}">
+                      <a:ext uri="{53640926-AAD7-44d8-BBD7-CCE9431645EC}">
                         <a14:shadowObscured xmlns:a14="http://schemas.microsoft.com/office/drawing/2010/main"/>
                       </a:ext>
                     </a:extLst>
@@ -6007,7 +6047,10 @@
                 </pic:pic>
               </a:graphicData>
             </a:graphic>
-            <wp14:sizeRelV relativeFrom="margin">
+            <wp14:sizeRelH relativeFrom="page">
+              <wp14:pctWidth>0</wp14:pctWidth>
+            </wp14:sizeRelH>
+            <wp14:sizeRelV relativeFrom="page">
               <wp14:pctHeight>0</wp14:pctHeight>
             </wp14:sizeRelV>
           </wp:anchor>
@@ -6045,7 +6088,7 @@
           <w:rFonts w:ascii="Times New Roman" w:hAnsi="Times New Roman"/>
           <w:i/>
         </w:rPr>
-        <w:t>generalise</w:t>
+        <w:t>Affect_Gen</w:t>
       </w:r>
       <w:proofErr w:type="spellEnd"/>
       <w:r>
@@ -6053,6 +6096,22 @@
           <w:rFonts w:ascii="Times New Roman" w:hAnsi="Times New Roman"/>
           <w:i/>
         </w:rPr>
+        <w:t xml:space="preserve"> et </w:t>
+      </w:r>
+      <w:proofErr w:type="spellStart"/>
+      <w:r>
+        <w:rPr>
+          <w:rFonts w:ascii="Times New Roman" w:hAnsi="Times New Roman"/>
+          <w:i/>
+        </w:rPr>
+        <w:t>Statut_Gen</w:t>
+      </w:r>
+      <w:proofErr w:type="spellEnd"/>
+      <w:r>
+        <w:rPr>
+          <w:rFonts w:ascii="Times New Roman" w:hAnsi="Times New Roman"/>
+          <w:i/>
+        </w:rPr>
         <w:t xml:space="preserve"> </w:t>
       </w:r>
       <w:r>
@@ -6119,21 +6178,45 @@
         <w:rPr>
           <w:rFonts w:ascii="Times New Roman" w:hAnsi="Times New Roman"/>
         </w:rPr>
-        <w:t xml:space="preserve">: les arbres n-aire </w:t>
+        <w:t xml:space="preserve">: les arbres n-aire des </w:t>
       </w:r>
       <w:proofErr w:type="spellStart"/>
       <w:r>
         <w:rPr>
           <w:rFonts w:ascii="Times New Roman" w:hAnsi="Times New Roman"/>
         </w:rPr>
-        <w:t>des</w:t>
+        <w:t>S</w:t>
+      </w:r>
+      <w:r>
+        <w:rPr>
+          <w:rFonts w:ascii="Times New Roman" w:hAnsi="Times New Roman"/>
+        </w:rPr>
+        <w:t>tatus</w:t>
       </w:r>
       <w:proofErr w:type="spellEnd"/>
       <w:r>
         <w:rPr>
           <w:rFonts w:ascii="Times New Roman" w:hAnsi="Times New Roman"/>
         </w:rPr>
-        <w:t xml:space="preserve"> SA.  </w:t>
+        <w:t>/</w:t>
+      </w:r>
+      <w:r>
+        <w:rPr>
+          <w:rFonts w:ascii="Times New Roman" w:hAnsi="Times New Roman"/>
+        </w:rPr>
+        <w:t>A</w:t>
+      </w:r>
+      <w:r>
+        <w:rPr>
+          <w:rFonts w:ascii="Times New Roman" w:hAnsi="Times New Roman"/>
+        </w:rPr>
+        <w:t>ffectation (SA)</w:t>
+      </w:r>
+      <w:r>
+        <w:rPr>
+          <w:rFonts w:ascii="Times New Roman" w:hAnsi="Times New Roman"/>
+        </w:rPr>
+        <w:t xml:space="preserve">.  </w:t>
       </w:r>
     </w:p>
     <w:p>
@@ -6144,6 +6227,15 @@
           <w:rFonts w:ascii="Times New Roman" w:hAnsi="Times New Roman"/>
         </w:rPr>
       </w:pPr>
+    </w:p>
+    <w:p>
+      <w:pPr>
+        <w:spacing w:after="120"/>
+        <w:jc w:val="both"/>
+        <w:rPr>
+          <w:rFonts w:ascii="Times New Roman" w:hAnsi="Times New Roman"/>
+        </w:rPr>
+      </w:pPr>
       <w:r>
         <w:rPr>
           <w:rFonts w:ascii="Times New Roman" w:hAnsi="Times New Roman"/>
@@ -6287,47 +6379,128 @@
         <w:rPr>
           <w:rFonts w:ascii="Times New Roman" w:hAnsi="Times New Roman"/>
         </w:rPr>
-        <w:t xml:space="preserve"> aura aussi les clés privées de ses prédécesseurs dans l’arbre n-aire </w:t>
+        <w:t xml:space="preserve"> aura aussi les clés priv</w:t>
+      </w:r>
+      <w:r>
+        <w:rPr>
+          <w:rFonts w:ascii="Times New Roman" w:hAnsi="Times New Roman"/>
+        </w:rPr>
+        <w:t xml:space="preserve">ées de ses prédécesseurs dans les </w:t>
+      </w:r>
+      <w:r>
+        <w:rPr>
+          <w:rFonts w:ascii="Times New Roman" w:hAnsi="Times New Roman"/>
+        </w:rPr>
+        <w:t>arbre</w:t>
+      </w:r>
+      <w:r>
+        <w:rPr>
+          <w:rFonts w:ascii="Times New Roman" w:hAnsi="Times New Roman"/>
+        </w:rPr>
+        <w:t>s</w:t>
+      </w:r>
+      <w:r>
+        <w:rPr>
+          <w:rFonts w:ascii="Times New Roman" w:hAnsi="Times New Roman"/>
+        </w:rPr>
+        <w:t xml:space="preserve"> n-aire des S</w:t>
+      </w:r>
+      <w:r>
+        <w:rPr>
+          <w:rFonts w:ascii="Times New Roman" w:hAnsi="Times New Roman"/>
+        </w:rPr>
+        <w:t>A</w:t>
+      </w:r>
+      <w:r>
+        <w:rPr>
+          <w:rFonts w:ascii="Times New Roman" w:hAnsi="Times New Roman"/>
+        </w:rPr>
+        <w:t>.</w:t>
+      </w:r>
+    </w:p>
+    <w:p>
+      <w:pPr>
+        <w:spacing w:after="120"/>
+        <w:jc w:val="both"/>
+        <w:rPr>
+          <w:rFonts w:ascii="Times New Roman" w:hAnsi="Times New Roman"/>
+        </w:rPr>
+      </w:pPr>
+      <w:r>
+        <w:rPr>
+          <w:rFonts w:ascii="Times New Roman" w:hAnsi="Times New Roman"/>
+        </w:rPr>
+        <w:lastRenderedPageBreak/>
+        <w:drawing>
+          <wp:inline distT="0" distB="0" distL="0" distR="0" wp14:anchorId="229E3CB9" wp14:editId="2123499E">
+            <wp:extent cx="5756910" cy="3690412"/>
+            <wp:effectExtent l="0" t="0" r="0" b="0"/>
+            <wp:docPr id="15" name="Image 7"/>
+            <wp:cNvGraphicFramePr>
+              <a:graphicFrameLocks xmlns:a="http://schemas.openxmlformats.org/drawingml/2006/main" noChangeAspect="1"/>
+            </wp:cNvGraphicFramePr>
+            <a:graphic xmlns:a="http://schemas.openxmlformats.org/drawingml/2006/main">
+              <a:graphicData uri="http://schemas.openxmlformats.org/drawingml/2006/picture">
+                <pic:pic xmlns:pic="http://schemas.openxmlformats.org/drawingml/2006/picture">
+                  <pic:nvPicPr>
+                    <pic:cNvPr id="0" name="Picture 7"/>
+                    <pic:cNvPicPr>
+                      <a:picLocks noChangeAspect="1" noChangeArrowheads="1"/>
+                    </pic:cNvPicPr>
+                  </pic:nvPicPr>
+                  <pic:blipFill>
+                    <a:blip r:embed="rId13">
+                      <a:extLst>
+                        <a:ext uri="{28A0092B-C50C-407E-A947-70E740481C1C}">
+                          <a14:useLocalDpi xmlns:a14="http://schemas.microsoft.com/office/drawing/2010/main" val="0"/>
+                        </a:ext>
+                      </a:extLst>
+                    </a:blip>
+                    <a:srcRect/>
+                    <a:stretch>
+                      <a:fillRect/>
+                    </a:stretch>
+                  </pic:blipFill>
+                  <pic:spPr bwMode="auto">
+                    <a:xfrm>
+                      <a:off x="0" y="0"/>
+                      <a:ext cx="5756910" cy="3690412"/>
+                    </a:xfrm>
+                    <a:prstGeom prst="rect">
+                      <a:avLst/>
+                    </a:prstGeom>
+                    <a:noFill/>
+                    <a:ln>
+                      <a:noFill/>
+                    </a:ln>
+                  </pic:spPr>
+                </pic:pic>
+              </a:graphicData>
+            </a:graphic>
+          </wp:inline>
+        </w:drawing>
+      </w:r>
+    </w:p>
+    <w:p>
+      <w:pPr>
+        <w:spacing w:after="120"/>
+        <w:jc w:val="both"/>
+        <w:rPr>
+          <w:rFonts w:ascii="Times New Roman" w:hAnsi="Times New Roman"/>
+        </w:rPr>
+      </w:pPr>
+      <w:r>
+        <w:rPr>
+          <w:rFonts w:ascii="Times New Roman" w:hAnsi="Times New Roman"/>
+        </w:rPr>
+        <w:t xml:space="preserve">Dans le cas contraire, l’utilisateur n’aura que </w:t>
       </w:r>
       <w:proofErr w:type="spellStart"/>
       <w:r>
         <w:rPr>
           <w:rFonts w:ascii="Times New Roman" w:hAnsi="Times New Roman"/>
-        </w:rPr>
-        <w:t>des</w:t>
-      </w:r>
-      <w:proofErr w:type="spellEnd"/>
-      <w:r>
-        <w:rPr>
-          <w:rFonts w:ascii="Times New Roman" w:hAnsi="Times New Roman"/>
-        </w:rPr>
-        <w:t xml:space="preserve"> SA (par exemple, un élève MRI</w:t>
-      </w:r>
-      <w:r>
-        <w:rPr>
-          <w:rFonts w:ascii="Times New Roman" w:hAnsi="Times New Roman"/>
-        </w:rPr>
-        <w:t xml:space="preserve"> </w:t>
-      </w:r>
-      <w:r>
-        <w:rPr>
-          <w:rFonts w:ascii="Times New Roman" w:hAnsi="Times New Roman"/>
-        </w:rPr>
-        <w:t xml:space="preserve">aura les clés privées de MRI, Campus Bourges, INSA-CVL et INSA). </w:t>
-      </w:r>
-      <w:r>
-        <w:rPr>
-          <w:rFonts w:ascii="Times New Roman" w:hAnsi="Times New Roman"/>
-        </w:rPr>
-        <w:t xml:space="preserve">Dans le cas contraire, l’utilisateur n’aura que </w:t>
-      </w:r>
-      <w:proofErr w:type="spellStart"/>
-      <w:r>
-        <w:rPr>
-          <w:rFonts w:ascii="Times New Roman" w:hAnsi="Times New Roman"/>
           <w:color w:val="FF6600"/>
         </w:rPr>
-        <w:lastRenderedPageBreak/>
         <w:t>K</w:t>
       </w:r>
       <w:r>
@@ -6406,6 +6579,8 @@
         </w:rPr>
         <w:t xml:space="preserve"> (cf. Section XXXXX)</w:t>
       </w:r>
+      <w:bookmarkStart w:id="9" w:name="_GoBack"/>
+      <w:bookmarkEnd w:id="9"/>
     </w:p>
     <w:p>
       <w:pPr>
@@ -6447,12 +6622,21 @@
         </w:rPr>
         <w:t xml:space="preserve"> sont </w:t>
       </w:r>
+      <w:proofErr w:type="gramStart"/>
       <w:r>
         <w:rPr>
           <w:rFonts w:ascii="Times New Roman" w:hAnsi="Times New Roman"/>
           <w:b/>
         </w:rPr>
-        <w:t>prédéfinis et non modifiables</w:t>
+        <w:t>prédéfinis</w:t>
+      </w:r>
+      <w:proofErr w:type="gramEnd"/>
+      <w:r>
+        <w:rPr>
+          <w:rFonts w:ascii="Times New Roman" w:hAnsi="Times New Roman"/>
+          <w:b/>
+        </w:rPr>
+        <w:t xml:space="preserve"> et non modifiables</w:t>
       </w:r>
       <w:r>
         <w:rPr>
@@ -6607,7 +6791,7 @@
                     </pic:cNvPicPr>
                   </pic:nvPicPr>
                   <pic:blipFill rotWithShape="1">
-                    <a:blip r:embed="rId13">
+                    <a:blip r:embed="rId14">
                       <a:extLst>
                         <a:ext uri="{28A0092B-C50C-407E-A947-70E740481C1C}">
                           <a14:useLocalDpi xmlns:a14="http://schemas.microsoft.com/office/drawing/2010/main" val="0"/>
@@ -6630,7 +6814,7 @@
                       <a:noFill/>
                     </a:ln>
                     <a:extLst>
-                      <a:ext uri="{53640926-AAD7-44D8-BBD7-CCE9431645EC}">
+                      <a:ext uri="{53640926-AAD7-44d8-BBD7-CCE9431645EC}">
                         <a14:shadowObscured xmlns:a14="http://schemas.microsoft.com/office/drawing/2010/main"/>
                       </a:ext>
                     </a:extLst>
@@ -6894,21 +7078,7 @@
         <w:rPr>
           <w:rFonts w:ascii="Times New Roman" w:hAnsi="Times New Roman"/>
         </w:rPr>
-        <w:t xml:space="preserve"> la donnée est </w:t>
-      </w:r>
-      <w:proofErr w:type="spellStart"/>
-      <w:r>
-        <w:rPr>
-          <w:rFonts w:ascii="Times New Roman" w:hAnsi="Times New Roman"/>
-        </w:rPr>
-        <w:t>téléversée</w:t>
-      </w:r>
-      <w:proofErr w:type="spellEnd"/>
-      <w:r>
-        <w:rPr>
-          <w:rFonts w:ascii="Times New Roman" w:hAnsi="Times New Roman"/>
-        </w:rPr>
-        <w:t xml:space="preserve"> sur la BD frontale</w:t>
+        <w:t xml:space="preserve"> la donnée est téléversée sur la BD frontale</w:t>
       </w:r>
       <w:r>
         <w:rPr>
@@ -7117,7 +7287,14 @@
         <w:rPr>
           <w:rFonts w:ascii="Times New Roman" w:hAnsi="Times New Roman"/>
         </w:rPr>
-        <w:t xml:space="preserve"> dans la colonne </w:t>
+        <w:t xml:space="preserve"> dans la </w:t>
+      </w:r>
+      <w:r>
+        <w:rPr>
+          <w:rFonts w:ascii="Times New Roman" w:hAnsi="Times New Roman"/>
+        </w:rPr>
+        <w:lastRenderedPageBreak/>
+        <w:t xml:space="preserve">colonne </w:t>
       </w:r>
       <w:r>
         <w:rPr>
@@ -7361,21 +7538,7 @@
         <w:rPr>
           <w:rFonts w:ascii="Times New Roman" w:hAnsi="Times New Roman"/>
         </w:rPr>
-        <w:t xml:space="preserve">d’encoder ces </w:t>
-      </w:r>
-      <w:proofErr w:type="spellStart"/>
-      <w:r>
-        <w:rPr>
-          <w:rFonts w:ascii="Times New Roman" w:hAnsi="Times New Roman"/>
-        </w:rPr>
-        <w:t>crédentials</w:t>
-      </w:r>
-      <w:proofErr w:type="spellEnd"/>
-      <w:r>
-        <w:rPr>
-          <w:rFonts w:ascii="Times New Roman" w:hAnsi="Times New Roman"/>
-        </w:rPr>
-        <w:t>.</w:t>
+        <w:t>d’encoder ces crédentials.</w:t>
       </w:r>
     </w:p>
     <w:p>
@@ -7713,7 +7876,6 @@
         <w:rPr>
           <w:rFonts w:ascii="Times New Roman" w:hAnsi="Times New Roman"/>
         </w:rPr>
-        <w:lastRenderedPageBreak/>
         <w:t xml:space="preserve">Ainsi, par exemple, l’expression </w:t>
       </w:r>
       <w:r>
@@ -7778,21 +7940,7 @@
         <w:rPr>
           <w:rFonts w:ascii="Times New Roman" w:hAnsi="Times New Roman"/>
         </w:rPr>
-        <w:t xml:space="preserve">, </w:t>
-      </w:r>
-      <w:proofErr w:type="spellStart"/>
-      <w:r>
-        <w:rPr>
-          <w:rFonts w:ascii="Times New Roman" w:hAnsi="Times New Roman"/>
-        </w:rPr>
-        <w:t>tout</w:t>
-      </w:r>
-      <w:proofErr w:type="spellEnd"/>
-      <w:r>
-        <w:rPr>
-          <w:rFonts w:ascii="Times New Roman" w:hAnsi="Times New Roman"/>
-        </w:rPr>
-        <w:t xml:space="preserve"> deux référençant la politique correspondante dans la table </w:t>
+        <w:t xml:space="preserve">, tout deux référençant la politique correspondante dans la table </w:t>
       </w:r>
       <w:r>
         <w:rPr>
@@ -7806,21 +7954,7 @@
         <w:rPr>
           <w:rFonts w:ascii="Times New Roman" w:hAnsi="Times New Roman"/>
         </w:rPr>
-        <w:t xml:space="preserve">. Le premier </w:t>
-      </w:r>
-      <w:proofErr w:type="spellStart"/>
-      <w:r>
-        <w:rPr>
-          <w:rFonts w:ascii="Times New Roman" w:hAnsi="Times New Roman"/>
-        </w:rPr>
-        <w:t>tuple</w:t>
-      </w:r>
-      <w:proofErr w:type="spellEnd"/>
-      <w:r>
-        <w:rPr>
-          <w:rFonts w:ascii="Times New Roman" w:hAnsi="Times New Roman"/>
-        </w:rPr>
-        <w:t xml:space="preserve"> contiendra (</w:t>
+        <w:t>. Le premier tuple contiendra (</w:t>
       </w:r>
       <w:proofErr w:type="spellStart"/>
       <w:r>
@@ -8329,7 +8463,7 @@
                     </pic:cNvPicPr>
                   </pic:nvPicPr>
                   <pic:blipFill rotWithShape="1">
-                    <a:blip r:embed="rId14">
+                    <a:blip r:embed="rId15">
                       <a:extLst>
                         <a:ext uri="{28A0092B-C50C-407E-A947-70E740481C1C}">
                           <a14:useLocalDpi xmlns:a14="http://schemas.microsoft.com/office/drawing/2010/main" val="0"/>
@@ -8352,7 +8486,7 @@
                       <a:noFill/>
                     </a:ln>
                     <a:extLst>
-                      <a:ext uri="{53640926-AAD7-44D8-BBD7-CCE9431645EC}">
+                      <a:ext uri="{53640926-AAD7-44d8-BBD7-CCE9431645EC}">
                         <a14:shadowObscured xmlns:a14="http://schemas.microsoft.com/office/drawing/2010/main"/>
                       </a:ext>
                     </a:extLst>
@@ -8376,6 +8510,7 @@
         <w:rPr>
           <w:rFonts w:ascii="Times New Roman" w:hAnsi="Times New Roman"/>
         </w:rPr>
+        <w:lastRenderedPageBreak/>
         <w:t>Cette BD est basée sur l</w:t>
       </w:r>
       <w:r>
@@ -8692,14 +8827,7 @@
         <w:rPr>
           <w:rFonts w:ascii="Times New Roman" w:hAnsi="Times New Roman"/>
         </w:rPr>
-        <w:t xml:space="preserve">, dans notre cas ce sont le nom, l’affectation, le statut et le(s) groupe(s). C’est ce qui sera utilisé, par l’application locale recevant les  réponses à une requête, pour le filtrage. Transmises chiffrées avec la clé de type, jointe à la réponse elles seront déchiffrées en premier dans le cas où les crédentials qui ont permit l’envoie de la réponse sont bien ceux de l’utilisateur. L’application locale pourra après déchiffrement comparer ces métadonnées avec </w:t>
-      </w:r>
-      <w:r>
-        <w:rPr>
-          <w:rFonts w:ascii="Times New Roman" w:hAnsi="Times New Roman"/>
-        </w:rPr>
-        <w:lastRenderedPageBreak/>
-        <w:t>les champs de la requête initiale (non généralisée) et ne déchiffrer et transmettre que la réponse à l’utilisateur que si elle correspond.</w:t>
+        <w:t>, dans notre cas ce sont le nom, l’affectation, le statut et le(s) groupe(s). C’est ce qui sera utilisé, par l’application locale recevant les  réponses à une requête, pour le filtrage. Transmises chiffrées avec la clé de type, jointe à la réponse elles seront déchiffrées en premier dans le cas où les crédentials qui ont permit l’envoie de la réponse sont bien ceux de l’utilisateur. L’application locale pourra après déchiffrement comparer ces métadonnées avec les champs de la requête initiale (non généralisée) et ne déchiffrer et transmettre que la réponse à l’utilisateur que si elle correspond.</w:t>
       </w:r>
       <w:r>
         <w:rPr>
@@ -8773,7 +8901,7 @@
                     </pic:cNvPicPr>
                   </pic:nvPicPr>
                   <pic:blipFill>
-                    <a:blip r:embed="rId15">
+                    <a:blip r:embed="rId16">
                       <a:extLst>
                         <a:ext uri="{28A0092B-C50C-407E-A947-70E740481C1C}">
                           <a14:useLocalDpi xmlns:a14="http://schemas.microsoft.com/office/drawing/2010/main" val="0"/>
@@ -8842,7 +8970,14 @@
         <w:rPr>
           <w:rFonts w:ascii="Times New Roman" w:hAnsi="Times New Roman"/>
         </w:rPr>
-        <w:t xml:space="preserve"> à un annuaire anonymisé des utilisateur du Cluster, et ce soucis d’anonymisation est subséquent à l’exigence 1 du sujet : Il n’est jamais possible de savoir avec certitude dans quel cluster se trouve un utilisateur particulier.</w:t>
+        <w:t xml:space="preserve"> à un annuaire anonymisé des utilisateur du Cluster, et ce soucis d’anonymisation est subséquent à l’exigence 1 du sujet : Il n’est jamais possible de </w:t>
+      </w:r>
+      <w:r>
+        <w:rPr>
+          <w:rFonts w:ascii="Times New Roman" w:hAnsi="Times New Roman"/>
+        </w:rPr>
+        <w:lastRenderedPageBreak/>
+        <w:t>savoir avec certitude dans quel cluster se trouve un utilisateur particulier.</w:t>
       </w:r>
       <w:r>
         <w:rPr>
@@ -9190,7 +9325,6 @@
         <w:spacing w:before="0" w:after="120"/>
       </w:pPr>
       <w:r>
-        <w:lastRenderedPageBreak/>
         <w:t xml:space="preserve">C’est aussi pour cela qu’on a rajouté une </w:t>
       </w:r>
       <w:proofErr w:type="spellStart"/>
@@ -9202,15 +9336,7 @@
       </w:r>
       <w:proofErr w:type="spellEnd"/>
       <w:r>
-        <w:t xml:space="preserve"> pour identifier chaque </w:t>
-      </w:r>
-      <w:proofErr w:type="spellStart"/>
-      <w:r>
-        <w:t>tuple</w:t>
-      </w:r>
-      <w:proofErr w:type="spellEnd"/>
-      <w:r>
-        <w:t xml:space="preserve"> de </w:t>
+        <w:t xml:space="preserve"> pour identifier chaque tuple de </w:t>
       </w:r>
       <w:proofErr w:type="spellStart"/>
       <w:r>
@@ -9403,7 +9529,7 @@
                     </pic:cNvPicPr>
                   </pic:nvPicPr>
                   <pic:blipFill>
-                    <a:blip r:embed="rId16">
+                    <a:blip r:embed="rId17">
                       <a:extLst>
                         <a:ext uri="{28A0092B-C50C-407E-A947-70E740481C1C}">
                           <a14:useLocalDpi xmlns:a14="http://schemas.microsoft.com/office/drawing/2010/main" val="0"/>
@@ -9481,6 +9607,7 @@
       </w:pPr>
       <w:bookmarkStart w:id="12" w:name="_Toc312883212"/>
       <w:r>
+        <w:lastRenderedPageBreak/>
         <w:t xml:space="preserve">Communications </w:t>
       </w:r>
       <w:r>
@@ -9620,25 +9747,7 @@
         <w:jc w:val="both"/>
       </w:pPr>
       <w:r>
-        <w:t>Comme cela a été présenté précédemment, les groupes, statut et affectation des utilisateurs</w:t>
-      </w:r>
-      <w:r>
-        <w:t xml:space="preserve"> font office de critères de recherche. Or, le contenu de la requête doit être bruité afin d’en préserver les cibles et d’en flouer le sens vis-à-vis d’attaquants potentiels. La solution qui se dess</w:t>
-      </w:r>
-      <w:r>
-        <w:t>ine ici va consister à élargir c</w:t>
-      </w:r>
-      <w:r>
-        <w:t xml:space="preserve">es critères de recherche, de manière </w:t>
-      </w:r>
-      <w:r>
-        <w:t xml:space="preserve">à </w:t>
-      </w:r>
-      <w:r>
-        <w:t xml:space="preserve">dissimuler l’intention exacte de l’émetteur. </w:t>
-      </w:r>
-      <w:r>
-        <w:t>On parlera alors de généralisation des requêtes.</w:t>
+        <w:t>Comme cela a été présenté précédemment, les groupes, statut et affectation des utilisateurs font office de critères de recherche. Or, le contenu de la requête doit être bruité afin d’en préserver les cibles et d’en flouer le sens vis-à-vis d’attaquants potentiels. La solution qui se dessine ici va consister à élargir ces critères de recherche, de manière à dissimuler l’intention exacte de l’émetteur. On parlera alors de généralisation des requêtes.</w:t>
       </w:r>
     </w:p>
     <w:p>
@@ -9653,19 +9762,7 @@
         <w:jc w:val="both"/>
       </w:pPr>
       <w:r>
-        <w:t>Aussi</w:t>
-      </w:r>
-      <w:r>
-        <w:t>, on peut entendre qu’un tel procédé appliqué</w:t>
-      </w:r>
-      <w:r>
-        <w:t xml:space="preserve"> à une requête donnée va également participer à assurer la non compromission de la localisation des personnes au sein des clusters. En effet, une réponse apportée à une requête large donnera moins d’informations (en termes de métadonnées) sur l’identité du destinataire, et donc moins de matière pour en déduire </w:t>
-      </w:r>
-      <w:r>
-        <w:t>son emplacement</w:t>
-      </w:r>
-      <w:r>
-        <w:t>.</w:t>
+        <w:t>Aussi, on peut entendre qu’un tel procédé appliqué à une requête donnée va également participer à assurer la non compromission de la localisation des personnes au sein des clusters. En effet, une réponse apportée à une requête large donnera moins d’informations (en termes de métadonnées) sur l’identité du destinataire, et donc moins de matière pour en déduire son emplacement.</w:t>
       </w:r>
     </w:p>
     <w:p>
@@ -9680,19 +9777,7 @@
         <w:jc w:val="both"/>
       </w:pPr>
       <w:r>
-        <w:t>Par exemple –et dans le cas où notre système de routage soit défaillant– si Alice veut obtenir des données de l</w:t>
-      </w:r>
-      <w:r>
-        <w:t>a part du directeur de l’INSA CV</w:t>
-      </w:r>
-      <w:r>
-        <w:t>L, et que de tels paquets (requête et réponse) sont interceptés, on pourrait en déduire non seulement les intentions d’Alice, mais aussi la localisation (cluster) du récepteur (en l’occurrence le directeur de l’IN</w:t>
-      </w:r>
-      <w:r>
-        <w:t>SA CV</w:t>
-      </w:r>
-      <w:r>
-        <w:t xml:space="preserve">L). Si on reformule la requête, en généralisant les valeurs des GSA qu’elle contient, ces déductions seront rendues beaucoup moins évidentes.   </w:t>
+        <w:t xml:space="preserve">Par exemple –et dans le cas où notre système de routage soit défaillant– si Alice veut obtenir des données de la part du directeur de l’INSA CVL, et que de tels paquets (requête et réponse) sont interceptés, on pourrait en déduire non seulement les intentions d’Alice, mais aussi la localisation (cluster) du récepteur (en l’occurrence le directeur de l’INSA CVL). Si on reformule la requête, en généralisant les valeurs des GSA qu’elle contient, ces déductions seront rendues beaucoup moins évidentes.   </w:t>
       </w:r>
     </w:p>
     <w:p>
@@ -9742,31 +9827,7 @@
       </w:pPr>
       <w:r>
         <w:lastRenderedPageBreak/>
-        <w:t>Afin de permettre une généralisation des requêtes, il convient de hiérarchiser respectivement les différents groupes, statuts et affectations contenus dans notre système. Pour cela, nous nous appuierons sur un modèle arborescent, dans lequel chaque nœud hérite des propriétés</w:t>
-      </w:r>
-      <w:r>
-        <w:t xml:space="preserve"> –à savoir les permissions accordées par les politiques de partage–</w:t>
-      </w:r>
-      <w:r>
-        <w:t xml:space="preserve"> de ses </w:t>
-      </w:r>
-      <w:r>
-        <w:t>prédécesseurs</w:t>
-      </w:r>
-      <w:r>
-        <w:t>. Cette vision aboutit sur l’implémentation de trois arbres n-aire : l’arbre des Groupes, l’arbre des Statuts et celui des Affectations</w:t>
-      </w:r>
-      <w:r>
-        <w:t>, respectivement donnés en annexe de ce document</w:t>
-      </w:r>
-      <w:r>
-        <w:t>.</w:t>
-      </w:r>
-      <w:r>
-        <w:t xml:space="preserve"> Aussi n</w:t>
-      </w:r>
-      <w:r>
-        <w:t xml:space="preserve">ous admettrons que ces arbres puissent être lus à n’importe quel point du réseau, mais que l’accès en écriture à ces structures soit proscrit (on rappelle que l’état du réseau social est supposé statique).      </w:t>
+        <w:t xml:space="preserve">Afin de permettre une généralisation des requêtes, il convient de hiérarchiser respectivement les différents groupes, statuts et affectations contenus dans notre système. Pour cela, nous nous appuierons sur un modèle arborescent, dans lequel chaque nœud hérite des propriétés –à savoir les permissions accordées par les politiques de partage– de ses prédécesseurs. Cette vision aboutit sur l’implémentation de trois arbres n-aire : l’arbre des Groupes, l’arbre des Statuts et celui des Affectations, respectivement donnés en annexe de ce document. Aussi nous admettrons que ces arbres puissent être lus à n’importe quel point du réseau, mais que l’accès en écriture à ces structures soit proscrit (on rappelle que l’état du réseau social est supposé statique).      </w:t>
       </w:r>
     </w:p>
     <w:p>
@@ -9838,28 +9899,7 @@
           <w:rFonts w:asciiTheme="minorHAnsi" w:hAnsiTheme="minorHAnsi"/>
           <w:b/>
         </w:rPr>
-        <w:t>2.6.</w:t>
-      </w:r>
-      <w:r>
-        <w:rPr>
-          <w:rFonts w:asciiTheme="minorHAnsi" w:hAnsiTheme="minorHAnsi"/>
-          <w:b/>
-        </w:rPr>
-        <w:t>3</w:t>
-      </w:r>
-      <w:r>
-        <w:rPr>
-          <w:rFonts w:asciiTheme="minorHAnsi" w:hAnsiTheme="minorHAnsi"/>
-          <w:b/>
-        </w:rPr>
-        <w:t xml:space="preserve"> </w:t>
-      </w:r>
-      <w:r>
-        <w:rPr>
-          <w:rFonts w:asciiTheme="minorHAnsi" w:hAnsiTheme="minorHAnsi"/>
-          <w:b/>
-        </w:rPr>
-        <w:t>Principe de la généralisation</w:t>
+        <w:t>2.6.3 Principe de la généralisation</w:t>
       </w:r>
     </w:p>
     <w:p>
@@ -9900,19 +9940,7 @@
         <w:t>Ainsi, une requête qui inclut</w:t>
       </w:r>
       <w:r>
-        <w:t xml:space="preserve"> une GSA de niveau i sera bruitée et repo</w:t>
-      </w:r>
-      <w:r>
-        <w:t>rtée sur une GSA de niveau i-x</w:t>
-      </w:r>
-      <w:r>
-        <w:t xml:space="preserve">, incluant ainsi </w:t>
-      </w:r>
-      <w:r>
-        <w:t xml:space="preserve">implicitement </w:t>
-      </w:r>
-      <w:r>
-        <w:t>tous les fils de cette dernière.</w:t>
+        <w:t xml:space="preserve"> une GSA de niveau i sera bruitée et reportée sur une GSA de niveau i-x, incluant ainsi implicitement tous les fils de cette dernière.</w:t>
       </w:r>
       <w:r>
         <w:t xml:space="preserve"> Plus précisément, nous allons systématiquement remonter au nœud situé au niveau « B » (donc où h = 2) dont hérite le nœud courant, sauf si le nœud courant est lui-même à un niveau supérieur. </w:t>
@@ -9970,13 +9998,7 @@
         <w:rPr>
           <w:b/>
         </w:rPr>
-        <w:t xml:space="preserve">Principe </w:t>
-      </w:r>
-      <w:r>
-        <w:rPr>
-          <w:b/>
-        </w:rPr>
-        <w:t>du filtrage</w:t>
+        <w:t>Principe du filtrage</w:t>
       </w:r>
     </w:p>
     <w:p>
@@ -10068,15 +10090,7 @@
       </w:pPr>
       <w:bookmarkStart w:id="21" w:name="_Toc312883221"/>
       <w:r>
-        <w:t xml:space="preserve">Anonymisation des clusters à l’origine d’une requête ou d’une </w:t>
-      </w:r>
-      <w:proofErr w:type="gramStart"/>
-      <w:r>
-        <w:t>réponses</w:t>
-      </w:r>
-      <w:proofErr w:type="gramEnd"/>
-      <w:r>
-        <w:t> : Communications anonymes</w:t>
+        <w:t>Anonymisation des clusters à l’origine d’une requête ou d’une réponses : Communications anonymes</w:t>
       </w:r>
       <w:bookmarkEnd w:id="21"/>
     </w:p>
@@ -10173,7 +10187,7 @@
                     </pic:cNvPicPr>
                   </pic:nvPicPr>
                   <pic:blipFill>
-                    <a:blip r:embed="rId17">
+                    <a:blip r:embed="rId18">
                       <a:extLst>
                         <a:ext uri="{28A0092B-C50C-407E-A947-70E740481C1C}">
                           <a14:useLocalDpi xmlns:a14="http://schemas.microsoft.com/office/drawing/2010/main" val="0"/>
@@ -11341,8 +11355,8 @@
       </w:pPr>
     </w:p>
     <w:sectPr>
-      <w:footerReference w:type="even" r:id="rId18"/>
-      <w:footerReference w:type="default" r:id="rId19"/>
+      <w:footerReference w:type="even" r:id="rId19"/>
+      <w:footerReference w:type="default" r:id="rId20"/>
       <w:type w:val="continuous"/>
       <w:pgSz w:w="11900" w:h="16840"/>
       <w:pgMar w:top="1417" w:right="1417" w:bottom="1417" w:left="1417" w:header="708" w:footer="708" w:gutter="0"/>
@@ -11353,7 +11367,7 @@
 </file>
 
 <file path=word/endnotes.xml><?xml version="1.0" encoding="utf-8"?>
-<w:endnotes xmlns:wpc="http://schemas.microsoft.com/office/word/2010/wordprocessingCanvas" xmlns:mc="http://schemas.openxmlformats.org/markup-compatibility/2006" xmlns:o="urn:schemas-microsoft-com:office:office" xmlns:r="http://schemas.openxmlformats.org/officeDocument/2006/relationships" xmlns:m="http://schemas.openxmlformats.org/officeDocument/2006/math" xmlns:v="urn:schemas-microsoft-com:vml" xmlns:wp14="http://schemas.microsoft.com/office/word/2010/wordprocessingDrawing" xmlns:wp="http://schemas.openxmlformats.org/drawingml/2006/wordprocessingDrawing" xmlns:w10="urn:schemas-microsoft-com:office:word" xmlns:w="http://schemas.openxmlformats.org/wordprocessingml/2006/main" xmlns:w14="http://schemas.microsoft.com/office/word/2010/wordml" xmlns:wpg="http://schemas.microsoft.com/office/word/2010/wordprocessingGroup" xmlns:wpi="http://schemas.microsoft.com/office/word/2010/wordprocessingInk" xmlns:wne="http://schemas.microsoft.com/office/word/2006/wordml" xmlns:wps="http://schemas.microsoft.com/office/word/2010/wordprocessingShape" mc:Ignorable="w14 wp14">
+<w:endnotes xmlns:wpc="http://schemas.microsoft.com/office/word/2010/wordprocessingCanvas" xmlns:mo="http://schemas.microsoft.com/office/mac/office/2008/main" xmlns:mc="http://schemas.openxmlformats.org/markup-compatibility/2006" xmlns:mv="urn:schemas-microsoft-com:mac:vml" xmlns:o="urn:schemas-microsoft-com:office:office" xmlns:r="http://schemas.openxmlformats.org/officeDocument/2006/relationships" xmlns:m="http://schemas.openxmlformats.org/officeDocument/2006/math" xmlns:v="urn:schemas-microsoft-com:vml" xmlns:wp14="http://schemas.microsoft.com/office/word/2010/wordprocessingDrawing" xmlns:wp="http://schemas.openxmlformats.org/drawingml/2006/wordprocessingDrawing" xmlns:w10="urn:schemas-microsoft-com:office:word" xmlns:w="http://schemas.openxmlformats.org/wordprocessingml/2006/main" xmlns:w14="http://schemas.microsoft.com/office/word/2010/wordml" xmlns:wpg="http://schemas.microsoft.com/office/word/2010/wordprocessingGroup" xmlns:wpi="http://schemas.microsoft.com/office/word/2010/wordprocessingInk" xmlns:wne="http://schemas.microsoft.com/office/word/2006/wordml" xmlns:wps="http://schemas.microsoft.com/office/word/2010/wordprocessingShape" mc:Ignorable="w14 wp14">
   <w:endnote w:type="separator" w:id="-1">
     <w:p>
       <w:r>
@@ -11372,7 +11386,7 @@
 </file>
 
 <file path=word/footer1.xml><?xml version="1.0" encoding="utf-8"?>
-<w:ftr xmlns:wpc="http://schemas.microsoft.com/office/word/2010/wordprocessingCanvas" xmlns:mc="http://schemas.openxmlformats.org/markup-compatibility/2006" xmlns:o="urn:schemas-microsoft-com:office:office" xmlns:r="http://schemas.openxmlformats.org/officeDocument/2006/relationships" xmlns:m="http://schemas.openxmlformats.org/officeDocument/2006/math" xmlns:v="urn:schemas-microsoft-com:vml" xmlns:wp14="http://schemas.microsoft.com/office/word/2010/wordprocessingDrawing" xmlns:wp="http://schemas.openxmlformats.org/drawingml/2006/wordprocessingDrawing" xmlns:w10="urn:schemas-microsoft-com:office:word" xmlns:w="http://schemas.openxmlformats.org/wordprocessingml/2006/main" xmlns:w14="http://schemas.microsoft.com/office/word/2010/wordml" xmlns:wpg="http://schemas.microsoft.com/office/word/2010/wordprocessingGroup" xmlns:wpi="http://schemas.microsoft.com/office/word/2010/wordprocessingInk" xmlns:wne="http://schemas.microsoft.com/office/word/2006/wordml" xmlns:wps="http://schemas.microsoft.com/office/word/2010/wordprocessingShape" mc:Ignorable="w14 wp14">
+<w:ftr xmlns:wpc="http://schemas.microsoft.com/office/word/2010/wordprocessingCanvas" xmlns:mo="http://schemas.microsoft.com/office/mac/office/2008/main" xmlns:mc="http://schemas.openxmlformats.org/markup-compatibility/2006" xmlns:mv="urn:schemas-microsoft-com:mac:vml" xmlns:o="urn:schemas-microsoft-com:office:office" xmlns:r="http://schemas.openxmlformats.org/officeDocument/2006/relationships" xmlns:m="http://schemas.openxmlformats.org/officeDocument/2006/math" xmlns:v="urn:schemas-microsoft-com:vml" xmlns:wp14="http://schemas.microsoft.com/office/word/2010/wordprocessingDrawing" xmlns:wp="http://schemas.openxmlformats.org/drawingml/2006/wordprocessingDrawing" xmlns:w10="urn:schemas-microsoft-com:office:word" xmlns:w="http://schemas.openxmlformats.org/wordprocessingml/2006/main" xmlns:w14="http://schemas.microsoft.com/office/word/2010/wordml" xmlns:wpg="http://schemas.microsoft.com/office/word/2010/wordprocessingGroup" xmlns:wpi="http://schemas.microsoft.com/office/word/2010/wordprocessingInk" xmlns:wne="http://schemas.microsoft.com/office/word/2006/wordml" xmlns:wps="http://schemas.microsoft.com/office/word/2010/wordprocessingShape" mc:Ignorable="w14 wp14">
   <w:p>
     <w:pPr>
       <w:pStyle w:val="Pieddepage"/>
@@ -11410,7 +11424,7 @@
 </file>
 
 <file path=word/footer2.xml><?xml version="1.0" encoding="utf-8"?>
-<w:ftr xmlns:wpc="http://schemas.microsoft.com/office/word/2010/wordprocessingCanvas" xmlns:mc="http://schemas.openxmlformats.org/markup-compatibility/2006" xmlns:o="urn:schemas-microsoft-com:office:office" xmlns:r="http://schemas.openxmlformats.org/officeDocument/2006/relationships" xmlns:m="http://schemas.openxmlformats.org/officeDocument/2006/math" xmlns:v="urn:schemas-microsoft-com:vml" xmlns:wp14="http://schemas.microsoft.com/office/word/2010/wordprocessingDrawing" xmlns:wp="http://schemas.openxmlformats.org/drawingml/2006/wordprocessingDrawing" xmlns:w10="urn:schemas-microsoft-com:office:word" xmlns:w="http://schemas.openxmlformats.org/wordprocessingml/2006/main" xmlns:w14="http://schemas.microsoft.com/office/word/2010/wordml" xmlns:wpg="http://schemas.microsoft.com/office/word/2010/wordprocessingGroup" xmlns:wpi="http://schemas.microsoft.com/office/word/2010/wordprocessingInk" xmlns:wne="http://schemas.microsoft.com/office/word/2006/wordml" xmlns:wps="http://schemas.microsoft.com/office/word/2010/wordprocessingShape" mc:Ignorable="w14 wp14">
+<w:ftr xmlns:wpc="http://schemas.microsoft.com/office/word/2010/wordprocessingCanvas" xmlns:mo="http://schemas.microsoft.com/office/mac/office/2008/main" xmlns:mc="http://schemas.openxmlformats.org/markup-compatibility/2006" xmlns:mv="urn:schemas-microsoft-com:mac:vml" xmlns:o="urn:schemas-microsoft-com:office:office" xmlns:r="http://schemas.openxmlformats.org/officeDocument/2006/relationships" xmlns:m="http://schemas.openxmlformats.org/officeDocument/2006/math" xmlns:v="urn:schemas-microsoft-com:vml" xmlns:wp14="http://schemas.microsoft.com/office/word/2010/wordprocessingDrawing" xmlns:wp="http://schemas.openxmlformats.org/drawingml/2006/wordprocessingDrawing" xmlns:w10="urn:schemas-microsoft-com:office:word" xmlns:w="http://schemas.openxmlformats.org/wordprocessingml/2006/main" xmlns:w14="http://schemas.microsoft.com/office/word/2010/wordml" xmlns:wpg="http://schemas.microsoft.com/office/word/2010/wordprocessingGroup" xmlns:wpi="http://schemas.microsoft.com/office/word/2010/wordprocessingInk" xmlns:wne="http://schemas.microsoft.com/office/word/2006/wordml" xmlns:wps="http://schemas.microsoft.com/office/word/2010/wordprocessingShape" mc:Ignorable="w14 wp14">
   <w:p>
     <w:pPr>
       <w:pStyle w:val="Pieddepage"/>
@@ -11442,7 +11456,7 @@
         <w:rStyle w:val="Numrodepage"/>
         <w:noProof/>
       </w:rPr>
-      <w:t>1</w:t>
+      <w:t>10</w:t>
     </w:r>
     <w:r>
       <w:rPr>
@@ -11461,7 +11475,7 @@
 </file>
 
 <file path=word/footnotes.xml><?xml version="1.0" encoding="utf-8"?>
-<w:footnotes xmlns:wpc="http://schemas.microsoft.com/office/word/2010/wordprocessingCanvas" xmlns:mc="http://schemas.openxmlformats.org/markup-compatibility/2006" xmlns:o="urn:schemas-microsoft-com:office:office" xmlns:r="http://schemas.openxmlformats.org/officeDocument/2006/relationships" xmlns:m="http://schemas.openxmlformats.org/officeDocument/2006/math" xmlns:v="urn:schemas-microsoft-com:vml" xmlns:wp14="http://schemas.microsoft.com/office/word/2010/wordprocessingDrawing" xmlns:wp="http://schemas.openxmlformats.org/drawingml/2006/wordprocessingDrawing" xmlns:w10="urn:schemas-microsoft-com:office:word" xmlns:w="http://schemas.openxmlformats.org/wordprocessingml/2006/main" xmlns:w14="http://schemas.microsoft.com/office/word/2010/wordml" xmlns:wpg="http://schemas.microsoft.com/office/word/2010/wordprocessingGroup" xmlns:wpi="http://schemas.microsoft.com/office/word/2010/wordprocessingInk" xmlns:wne="http://schemas.microsoft.com/office/word/2006/wordml" xmlns:wps="http://schemas.microsoft.com/office/word/2010/wordprocessingShape" mc:Ignorable="w14 wp14">
+<w:footnotes xmlns:wpc="http://schemas.microsoft.com/office/word/2010/wordprocessingCanvas" xmlns:mo="http://schemas.microsoft.com/office/mac/office/2008/main" xmlns:mc="http://schemas.openxmlformats.org/markup-compatibility/2006" xmlns:mv="urn:schemas-microsoft-com:mac:vml" xmlns:o="urn:schemas-microsoft-com:office:office" xmlns:r="http://schemas.openxmlformats.org/officeDocument/2006/relationships" xmlns:m="http://schemas.openxmlformats.org/officeDocument/2006/math" xmlns:v="urn:schemas-microsoft-com:vml" xmlns:wp14="http://schemas.microsoft.com/office/word/2010/wordprocessingDrawing" xmlns:wp="http://schemas.openxmlformats.org/drawingml/2006/wordprocessingDrawing" xmlns:w10="urn:schemas-microsoft-com:office:word" xmlns:w="http://schemas.openxmlformats.org/wordprocessingml/2006/main" xmlns:w14="http://schemas.microsoft.com/office/word/2010/wordml" xmlns:wpg="http://schemas.microsoft.com/office/word/2010/wordprocessingGroup" xmlns:wpi="http://schemas.microsoft.com/office/word/2010/wordprocessingInk" xmlns:wne="http://schemas.microsoft.com/office/word/2006/wordml" xmlns:wps="http://schemas.microsoft.com/office/word/2010/wordprocessingShape" mc:Ignorable="w14 wp14">
   <w:footnote w:type="separator" w:id="-1">
     <w:p>
       <w:r>
@@ -11480,7 +11494,7 @@
 </file>
 
 <file path=word/numbering.xml><?xml version="1.0" encoding="utf-8"?>
-<w:numbering xmlns:wpc="http://schemas.microsoft.com/office/word/2010/wordprocessingCanvas" xmlns:mc="http://schemas.openxmlformats.org/markup-compatibility/2006" xmlns:o="urn:schemas-microsoft-com:office:office" xmlns:r="http://schemas.openxmlformats.org/officeDocument/2006/relationships" xmlns:m="http://schemas.openxmlformats.org/officeDocument/2006/math" xmlns:v="urn:schemas-microsoft-com:vml" xmlns:wp14="http://schemas.microsoft.com/office/word/2010/wordprocessingDrawing" xmlns:wp="http://schemas.openxmlformats.org/drawingml/2006/wordprocessingDrawing" xmlns:w10="urn:schemas-microsoft-com:office:word" xmlns:w="http://schemas.openxmlformats.org/wordprocessingml/2006/main" xmlns:w14="http://schemas.microsoft.com/office/word/2010/wordml" xmlns:wpg="http://schemas.microsoft.com/office/word/2010/wordprocessingGroup" xmlns:wpi="http://schemas.microsoft.com/office/word/2010/wordprocessingInk" xmlns:wne="http://schemas.microsoft.com/office/word/2006/wordml" xmlns:wps="http://schemas.microsoft.com/office/word/2010/wordprocessingShape" mc:Ignorable="w14 wp14">
+<w:numbering xmlns:wpc="http://schemas.microsoft.com/office/word/2010/wordprocessingCanvas" xmlns:mo="http://schemas.microsoft.com/office/mac/office/2008/main" xmlns:mc="http://schemas.openxmlformats.org/markup-compatibility/2006" xmlns:mv="urn:schemas-microsoft-com:mac:vml" xmlns:o="urn:schemas-microsoft-com:office:office" xmlns:r="http://schemas.openxmlformats.org/officeDocument/2006/relationships" xmlns:m="http://schemas.openxmlformats.org/officeDocument/2006/math" xmlns:v="urn:schemas-microsoft-com:vml" xmlns:wp14="http://schemas.microsoft.com/office/word/2010/wordprocessingDrawing" xmlns:wp="http://schemas.openxmlformats.org/drawingml/2006/wordprocessingDrawing" xmlns:w10="urn:schemas-microsoft-com:office:word" xmlns:w="http://schemas.openxmlformats.org/wordprocessingml/2006/main" xmlns:w14="http://schemas.microsoft.com/office/word/2010/wordml" xmlns:wpg="http://schemas.microsoft.com/office/word/2010/wordprocessingGroup" xmlns:wpi="http://schemas.microsoft.com/office/word/2010/wordprocessingInk" xmlns:wne="http://schemas.microsoft.com/office/word/2006/wordml" xmlns:wps="http://schemas.microsoft.com/office/word/2010/wordprocessingShape" mc:Ignorable="w14 wp14">
   <w:abstractNum w:abstractNumId="0">
     <w:nsid w:val="FFFFFF1D"/>
     <w:multiLevelType w:val="multilevel"/>
@@ -15425,7 +15439,7 @@
     </w:rPrDefault>
     <w:pPrDefault/>
   </w:docDefaults>
-  <w:latentStyles w:defLockedState="0" w:defUIPriority="0" w:defSemiHidden="0" w:defUnhideWhenUsed="0" w:defQFormat="0" w:count="267">
+  <w:latentStyles w:defLockedState="0" w:defUIPriority="0" w:defSemiHidden="0" w:defUnhideWhenUsed="0" w:defQFormat="0" w:count="276">
     <w:lsdException w:name="toc 1" w:uiPriority="39"/>
     <w:lsdException w:name="toc 2" w:uiPriority="39"/>
     <w:lsdException w:name="toc 3" w:uiPriority="39"/>
@@ -15627,11 +15641,12 @@
       <w:lang w:eastAsia="fr-FR"/>
     </w:rPr>
   </w:style>
-  <w:style w:type="table" w:styleId="Grilledutableau">
+  <w:style w:type="table" w:styleId="Grille">
     <w:name w:val="Table Grid"/>
     <w:basedOn w:val="TableauNormal"/>
     <w:rsid w:val="0050595F"/>
     <w:tblPr>
+      <w:tblInd w:w="0" w:type="dxa"/>
       <w:tblBorders>
         <w:top w:val="single" w:sz="4" w:space="0" w:color="000000"/>
         <w:left w:val="single" w:sz="4" w:space="0" w:color="000000"/>
@@ -15640,6 +15655,12 @@
         <w:insideH w:val="single" w:sz="4" w:space="0" w:color="000000"/>
         <w:insideV w:val="single" w:sz="4" w:space="0" w:color="000000"/>
       </w:tblBorders>
+      <w:tblCellMar>
+        <w:top w:w="0" w:type="dxa"/>
+        <w:left w:w="108" w:type="dxa"/>
+        <w:bottom w:w="0" w:type="dxa"/>
+        <w:right w:w="108" w:type="dxa"/>
+      </w:tblCellMar>
     </w:tblPr>
   </w:style>
   <w:style w:type="paragraph" w:styleId="Commentaire">
@@ -15677,7 +15698,7 @@
       <w:szCs w:val="18"/>
     </w:rPr>
   </w:style>
-  <w:style w:type="character" w:styleId="Marquedecommentaire">
+  <w:style w:type="character" w:styleId="Marquedannotation">
     <w:name w:val="annotation reference"/>
     <w:rsid w:val="002F5D4D"/>
     <w:rPr>
@@ -15710,7 +15731,7 @@
       <w:lang w:val="fr-FR"/>
     </w:rPr>
   </w:style>
-  <w:style w:type="character" w:styleId="Lienhypertextesuivivisit">
+  <w:style w:type="character" w:styleId="Lienhypertextesuivi">
     <w:name w:val="FollowedHyperlink"/>
     <w:rsid w:val="002F5D4D"/>
     <w:rPr>
@@ -16025,7 +16046,7 @@
       <w:lang w:eastAsia="en-US"/>
     </w:rPr>
   </w:style>
-  <w:style w:type="character" w:styleId="Appelnotedebasdep">
+  <w:style w:type="character" w:styleId="Marquenotebasdepage">
     <w:name w:val="footnote reference"/>
     <w:basedOn w:val="Policepardfaut"/>
     <w:rsid w:val="009D7CD8"/>
@@ -16194,7 +16215,7 @@
       <w:ind w:left="480" w:hanging="480"/>
     </w:pPr>
   </w:style>
-  <w:style w:type="character" w:styleId="CitationHTML">
+  <w:style w:type="character" w:styleId="SiteHTML">
     <w:name w:val="HTML Cite"/>
     <w:basedOn w:val="Policepardfaut"/>
     <w:uiPriority w:val="99"/>
@@ -16254,7 +16275,7 @@
 </file>
 
 <file path=word/stylesWithEffects.xml><?xml version="1.0" encoding="utf-8"?>
-<w:styles xmlns:wpc="http://schemas.microsoft.com/office/word/2010/wordprocessingCanvas" xmlns:mc="http://schemas.openxmlformats.org/markup-compatibility/2006" xmlns:o="urn:schemas-microsoft-com:office:office" xmlns:r="http://schemas.openxmlformats.org/officeDocument/2006/relationships" xmlns:m="http://schemas.openxmlformats.org/officeDocument/2006/math" xmlns:v="urn:schemas-microsoft-com:vml" xmlns:wp14="http://schemas.microsoft.com/office/word/2010/wordprocessingDrawing" xmlns:wp="http://schemas.openxmlformats.org/drawingml/2006/wordprocessingDrawing" xmlns:w10="urn:schemas-microsoft-com:office:word" xmlns:w="http://schemas.openxmlformats.org/wordprocessingml/2006/main" xmlns:w14="http://schemas.microsoft.com/office/word/2010/wordml" xmlns:wpg="http://schemas.microsoft.com/office/word/2010/wordprocessingGroup" xmlns:wpi="http://schemas.microsoft.com/office/word/2010/wordprocessingInk" xmlns:wne="http://schemas.microsoft.com/office/word/2006/wordml" xmlns:wps="http://schemas.microsoft.com/office/word/2010/wordprocessingShape" mc:Ignorable="w14 wp14">
+<w:styles xmlns:wpc="http://schemas.microsoft.com/office/word/2010/wordprocessingCanvas" xmlns:mo="http://schemas.microsoft.com/office/mac/office/2008/main" xmlns:mc="http://schemas.openxmlformats.org/markup-compatibility/2006" xmlns:mv="urn:schemas-microsoft-com:mac:vml" xmlns:o="urn:schemas-microsoft-com:office:office" xmlns:r="http://schemas.openxmlformats.org/officeDocument/2006/relationships" xmlns:m="http://schemas.openxmlformats.org/officeDocument/2006/math" xmlns:v="urn:schemas-microsoft-com:vml" xmlns:wp14="http://schemas.microsoft.com/office/word/2010/wordprocessingDrawing" xmlns:wp="http://schemas.openxmlformats.org/drawingml/2006/wordprocessingDrawing" xmlns:w10="urn:schemas-microsoft-com:office:word" xmlns:w="http://schemas.openxmlformats.org/wordprocessingml/2006/main" xmlns:w14="http://schemas.microsoft.com/office/word/2010/wordml" xmlns:wpg="http://schemas.microsoft.com/office/word/2010/wordprocessingGroup" xmlns:wpi="http://schemas.microsoft.com/office/word/2010/wordprocessingInk" xmlns:wne="http://schemas.microsoft.com/office/word/2006/wordml" xmlns:wps="http://schemas.microsoft.com/office/word/2010/wordprocessingShape" mc:Ignorable="w14 wp14">
   <w:docDefaults>
     <w:rPrDefault>
       <w:rPr>
@@ -16266,7 +16287,7 @@
     </w:rPrDefault>
     <w:pPrDefault/>
   </w:docDefaults>
-  <w:latentStyles w:defLockedState="0" w:defUIPriority="0" w:defSemiHidden="0" w:defUnhideWhenUsed="0" w:defQFormat="0" w:count="267">
+  <w:latentStyles w:defLockedState="0" w:defUIPriority="0" w:defSemiHidden="0" w:defUnhideWhenUsed="0" w:defQFormat="0" w:count="276">
     <w:lsdException w:name="toc 1" w:uiPriority="39"/>
     <w:lsdException w:name="toc 2" w:uiPriority="39"/>
     <w:lsdException w:name="toc 3" w:uiPriority="39"/>
@@ -16468,11 +16489,12 @@
       <w:lang w:eastAsia="fr-FR"/>
     </w:rPr>
   </w:style>
-  <w:style w:type="table" w:styleId="Grilledutableau">
+  <w:style w:type="table" w:styleId="Grille">
     <w:name w:val="Table Grid"/>
     <w:basedOn w:val="TableauNormal"/>
     <w:rsid w:val="0050595F"/>
     <w:tblPr>
+      <w:tblInd w:w="0" w:type="dxa"/>
       <w:tblBorders>
         <w:top w:val="single" w:sz="4" w:space="0" w:color="000000"/>
         <w:left w:val="single" w:sz="4" w:space="0" w:color="000000"/>
@@ -16481,6 +16503,12 @@
         <w:insideH w:val="single" w:sz="4" w:space="0" w:color="000000"/>
         <w:insideV w:val="single" w:sz="4" w:space="0" w:color="000000"/>
       </w:tblBorders>
+      <w:tblCellMar>
+        <w:top w:w="0" w:type="dxa"/>
+        <w:left w:w="108" w:type="dxa"/>
+        <w:bottom w:w="0" w:type="dxa"/>
+        <w:right w:w="108" w:type="dxa"/>
+      </w:tblCellMar>
     </w:tblPr>
   </w:style>
   <w:style w:type="paragraph" w:styleId="Commentaire">
@@ -16518,7 +16546,7 @@
       <w:szCs w:val="18"/>
     </w:rPr>
   </w:style>
-  <w:style w:type="character" w:styleId="Marquedecommentaire">
+  <w:style w:type="character" w:styleId="Marquedannotation">
     <w:name w:val="annotation reference"/>
     <w:rsid w:val="002F5D4D"/>
     <w:rPr>
@@ -16551,7 +16579,7 @@
       <w:lang w:val="fr-FR"/>
     </w:rPr>
   </w:style>
-  <w:style w:type="character" w:styleId="Lienhypertextesuivivisit">
+  <w:style w:type="character" w:styleId="Lienhypertextesuivi">
     <w:name w:val="FollowedHyperlink"/>
     <w:rsid w:val="002F5D4D"/>
     <w:rPr>
@@ -16866,7 +16894,7 @@
       <w:lang w:eastAsia="en-US"/>
     </w:rPr>
   </w:style>
-  <w:style w:type="character" w:styleId="Appelnotedebasdep">
+  <w:style w:type="character" w:styleId="Marquenotebasdepage">
     <w:name w:val="footnote reference"/>
     <w:basedOn w:val="Policepardfaut"/>
     <w:rsid w:val="009D7CD8"/>
@@ -17035,7 +17063,7 @@
       <w:ind w:left="480" w:hanging="480"/>
     </w:pPr>
   </w:style>
-  <w:style w:type="character" w:styleId="CitationHTML">
+  <w:style w:type="character" w:styleId="SiteHTML">
     <w:name w:val="HTML Cite"/>
     <w:basedOn w:val="Policepardfaut"/>
     <w:uiPriority w:val="99"/>
@@ -17417,7 +17445,7 @@
 </file>
 
 <file path=customXml/itemProps1.xml><?xml version="1.0" encoding="utf-8"?>
-<ds:datastoreItem xmlns:ds="http://schemas.openxmlformats.org/officeDocument/2006/customXml" ds:itemID="{9550B4FF-7649-4300-9379-B190F04AC6F9}">
+<ds:datastoreItem xmlns:ds="http://schemas.openxmlformats.org/officeDocument/2006/customXml" ds:itemID="{9A88014C-B18A-B344-9D62-F95A53A7EB41}">
   <ds:schemaRefs>
     <ds:schemaRef ds:uri="http://schemas.openxmlformats.org/officeDocument/2006/bibliography"/>
   </ds:schemaRefs>

</xml_diff>